<commit_message>
update pdf and docx - add top spacing for each section
</commit_message>
<xml_diff>
--- a/public/yonatan-ayalon-resume.docx
+++ b/public/yonatan-ayalon-resume.docx
@@ -97,7 +97,7 @@
     <w:p>
       <w:pPr>
         <w:pStyle w:val="Heading2"/>
-        <w:spacing w:before="400" w:after="200"/>
+        <w:spacing w:before="600" w:after="200"/>
       </w:pPr>
       <w:r>
         <w:rPr>
@@ -274,7 +274,7 @@
     <w:p>
       <w:pPr>
         <w:pStyle w:val="Heading2"/>
-        <w:spacing w:before="400" w:after="200"/>
+        <w:spacing w:before="600" w:after="200"/>
       </w:pPr>
       <w:r>
         <w:rPr>
@@ -301,7 +301,7 @@
     <w:p>
       <w:pPr>
         <w:pStyle w:val="Heading2"/>
-        <w:spacing w:before="400" w:after="200"/>
+        <w:spacing w:before="600" w:after="200"/>
       </w:pPr>
       <w:r>
         <w:rPr>

</xml_diff>